<commit_message>
release app version 4.0
</commit_message>
<xml_diff>
--- a/sourceDocs/UY-QUYEN-VINATTI.docx
+++ b/sourceDocs/UY-QUYEN-VINATTI.docx
@@ -1801,14 +1801,35 @@
                 <w:rFonts w:ascii="Times New Roman" w:eastAsia="Times New Roman" w:hAnsi="Times New Roman" w:cs="Times New Roman"/>
                 <w:lang w:val="nl-NL"/>
               </w:rPr>
-              <w:t>TID 1:</w:t>
+              <w:t>TI</w:t>
             </w:r>
             <w:r>
               <w:rPr>
                 <w:rFonts w:ascii="Times New Roman" w:eastAsia="Times New Roman" w:hAnsi="Times New Roman" w:cs="Times New Roman"/>
                 <w:lang w:val="nl-NL"/>
               </w:rPr>
-              <w:t xml:space="preserve"> {tid1}</w:t>
+              <w:t>D</w:t>
+            </w:r>
+            <w:r>
+              <w:rPr>
+                <w:rFonts w:ascii="Times New Roman" w:eastAsia="Times New Roman" w:hAnsi="Times New Roman" w:cs="Times New Roman"/>
+                <w:lang w:val="nl-NL"/>
+              </w:rPr>
+              <w:t xml:space="preserve"> {key0}</w:t>
+            </w:r>
+            <w:r>
+              <w:rPr>
+                <w:rFonts w:ascii="Times New Roman" w:eastAsia="Times New Roman" w:hAnsi="Times New Roman" w:cs="Times New Roman"/>
+                <w:lang w:val="nl-NL"/>
+              </w:rPr>
+              <w:t>:</w:t>
+            </w:r>
+            <w:r>
+              <w:rPr>
+                <w:rFonts w:ascii="Times New Roman" w:eastAsia="Times New Roman" w:hAnsi="Times New Roman" w:cs="Times New Roman"/>
+                <w:lang w:val="nl-NL"/>
+              </w:rPr>
+              <w:t xml:space="preserve"> {value0}</w:t>
             </w:r>
           </w:p>
           <w:p>
@@ -1930,14 +1951,28 @@
                 <w:rFonts w:ascii="Times New Roman" w:eastAsia="Times New Roman" w:hAnsi="Times New Roman" w:cs="Times New Roman"/>
                 <w:lang w:val="nl-NL"/>
               </w:rPr>
-              <w:t>TID 1:</w:t>
+              <w:t>TID</w:t>
             </w:r>
             <w:r>
               <w:rPr>
                 <w:rFonts w:ascii="Times New Roman" w:eastAsia="Times New Roman" w:hAnsi="Times New Roman" w:cs="Times New Roman"/>
                 <w:lang w:val="nl-NL"/>
               </w:rPr>
-              <w:t xml:space="preserve"> {tid1}</w:t>
+              <w:t xml:space="preserve"> {key0}</w:t>
+            </w:r>
+            <w:r>
+              <w:rPr>
+                <w:rFonts w:ascii="Times New Roman" w:eastAsia="Times New Roman" w:hAnsi="Times New Roman" w:cs="Times New Roman"/>
+                <w:lang w:val="nl-NL"/>
+              </w:rPr>
+              <w:t>:</w:t>
+            </w:r>
+            <w:r>
+              <w:rPr>
+                <w:rFonts w:ascii="Times New Roman" w:eastAsia="Times New Roman" w:hAnsi="Times New Roman" w:cs="Times New Roman"/>
+                <w:lang w:val="nl-NL"/>
+              </w:rPr>
+              <w:t xml:space="preserve"> {value0}</w:t>
             </w:r>
           </w:p>
           <w:p>
@@ -4212,7 +4247,7 @@
                 <w:rFonts w:ascii="Times New Roman" w:hAnsi="Times New Roman" w:cs="Times New Roman"/>
                 <w:color w:val="000000"/>
               </w:rPr>
-              <w:t>{tid1}</w:t>
+              <w:t>{value0}</w:t>
             </w:r>
           </w:p>
         </w:tc>

</xml_diff>